<commit_message>
update catatan week 2 course foundation
</commit_message>
<xml_diff>
--- a/1. Foundation Data, Data Everywhere/WEEK 2/CATATAN FOUNDATION DATA WEEK 2.docx
+++ b/1. Foundation Data, Data Everywhere/WEEK 2/CATATAN FOUNDATION DATA WEEK 2.docx
@@ -55,11 +55,26 @@
         </w:rPr>
         <w:t xml:space="preserve"> adalah kualitas dan karakteristik yang terkait dengan pemecahan masalah menggunakan fakta</w:t>
       </w:r>
-    </w:p>
-    <w:p>
-      <w:pPr>
-        <w:jc w:val="both"/>
-      </w:pPr>
+      <w:r>
+        <w:t>.</w:t>
+      </w:r>
+      <w:r>
+        <w:t xml:space="preserve"> </w:t>
+      </w:r>
+      <w:r>
+        <w:t>Analytical thinking melibatkan identifikasi dan pendefinisian masalah dan kemudian menyelesaikannya dengan menggunakan data secara terorganisir dan bertahap.</w:t>
+      </w:r>
+    </w:p>
+    <w:p>
+      <w:pPr>
+        <w:jc w:val="both"/>
+      </w:pPr>
+      <w:r>
+        <w:t xml:space="preserve">Contoh : </w:t>
+      </w:r>
+      <w:r>
+        <w:t>Kualitas dan karakteristik yang terkait dengan pemecahan masalah menggunakan fakta</w:t>
+      </w:r>
     </w:p>
     <w:p>
       <w:pPr>
@@ -91,6 +106,12 @@
     <w:p>
       <w:pPr>
         <w:pStyle w:val="ListParagraph"/>
+        <w:jc w:val="both"/>
+      </w:pPr>
+    </w:p>
+    <w:p>
+      <w:pPr>
+        <w:pStyle w:val="ListParagraph"/>
         <w:numPr>
           <w:ilvl w:val="0"/>
           <w:numId w:val="1"/>
@@ -104,6 +125,27 @@
     <w:p>
       <w:pPr>
         <w:pStyle w:val="ListParagraph"/>
+        <w:jc w:val="both"/>
+      </w:pPr>
+      <w:r>
+        <w:t>Contoh :</w:t>
+      </w:r>
+      <w:r>
+        <w:t xml:space="preserve"> </w:t>
+      </w:r>
+      <w:r>
+        <w:t>Keahlian analitis yang berkaitan dengan cara Anda mengelompokkan berbagai hal ke dalam kategori</w:t>
+      </w:r>
+    </w:p>
+    <w:p>
+      <w:pPr>
+        <w:pStyle w:val="ListParagraph"/>
+        <w:jc w:val="both"/>
+      </w:pPr>
+    </w:p>
+    <w:p>
+      <w:pPr>
+        <w:pStyle w:val="ListParagraph"/>
         <w:numPr>
           <w:ilvl w:val="0"/>
           <w:numId w:val="1"/>
@@ -117,6 +159,27 @@
     <w:p>
       <w:pPr>
         <w:pStyle w:val="ListParagraph"/>
+        <w:jc w:val="both"/>
+      </w:pPr>
+      <w:r>
+        <w:t>Contoh :</w:t>
+      </w:r>
+      <w:r>
+        <w:t xml:space="preserve"> </w:t>
+      </w:r>
+      <w:r>
+        <w:t>Keterampilan analitis yang melibatkan pemecahan proses menjadi langkah-langkah yang lebih kecil dan mengerjakannya dengan cara yang teratur dan logis</w:t>
+      </w:r>
+    </w:p>
+    <w:p>
+      <w:pPr>
+        <w:pStyle w:val="ListParagraph"/>
+        <w:jc w:val="both"/>
+      </w:pPr>
+    </w:p>
+    <w:p>
+      <w:pPr>
+        <w:pStyle w:val="ListParagraph"/>
         <w:numPr>
           <w:ilvl w:val="0"/>
           <w:numId w:val="1"/>
@@ -130,6 +193,27 @@
     <w:p>
       <w:pPr>
         <w:pStyle w:val="ListParagraph"/>
+        <w:jc w:val="both"/>
+      </w:pPr>
+      <w:r>
+        <w:t>Contoh :</w:t>
+      </w:r>
+      <w:r>
+        <w:t xml:space="preserve"> </w:t>
+      </w:r>
+      <w:r>
+        <w:t>Keterampilan analitis yang melibatkan cara Anda mengatur informasi</w:t>
+      </w:r>
+    </w:p>
+    <w:p>
+      <w:pPr>
+        <w:pStyle w:val="ListParagraph"/>
+        <w:jc w:val="both"/>
+      </w:pPr>
+    </w:p>
+    <w:p>
+      <w:pPr>
+        <w:pStyle w:val="ListParagraph"/>
         <w:numPr>
           <w:ilvl w:val="0"/>
           <w:numId w:val="1"/>
@@ -138,6 +222,232 @@
       </w:pPr>
       <w:r>
         <w:t>Data Strategy : strategi data</w:t>
+      </w:r>
+    </w:p>
+    <w:p>
+      <w:pPr>
+        <w:pStyle w:val="ListParagraph"/>
+        <w:jc w:val="both"/>
+      </w:pPr>
+      <w:r>
+        <w:t>Contoh :</w:t>
+      </w:r>
+      <w:r>
+        <w:t xml:space="preserve"> </w:t>
+      </w:r>
+      <w:r>
+        <w:t>Keahlian analitis yang melibatkan pengelolaan proses dan alat yang digunakan dalam analisis data</w:t>
+      </w:r>
+    </w:p>
+    <w:p>
+      <w:pPr>
+        <w:jc w:val="both"/>
+      </w:pPr>
+    </w:p>
+    <w:p>
+      <w:pPr>
+        <w:jc w:val="both"/>
+        <w:rPr>
+          <w:b/>
+          <w:bCs/>
+          <w:u w:val="single"/>
+        </w:rPr>
+      </w:pPr>
+      <w:r>
+        <w:rPr>
+          <w:b/>
+          <w:bCs/>
+          <w:u w:val="single"/>
+        </w:rPr>
+        <w:t xml:space="preserve">5 </w:t>
+      </w:r>
+      <w:r>
+        <w:rPr>
+          <w:b/>
+          <w:bCs/>
+          <w:u w:val="single"/>
+        </w:rPr>
+        <w:t xml:space="preserve"> Aspek </w:t>
+      </w:r>
+      <w:r>
+        <w:rPr>
+          <w:b/>
+          <w:bCs/>
+          <w:u w:val="single"/>
+        </w:rPr>
+        <w:t>dari</w:t>
+      </w:r>
+      <w:r>
+        <w:rPr>
+          <w:b/>
+          <w:bCs/>
+          <w:u w:val="single"/>
+        </w:rPr>
+        <w:t xml:space="preserve"> Analitical Thingking :</w:t>
+      </w:r>
+    </w:p>
+    <w:p>
+      <w:pPr>
+        <w:pStyle w:val="ListParagraph"/>
+        <w:numPr>
+          <w:ilvl w:val="0"/>
+          <w:numId w:val="2"/>
+        </w:numPr>
+        <w:jc w:val="both"/>
+      </w:pPr>
+      <w:r>
+        <w:rPr>
+          <w:u w:val="single"/>
+        </w:rPr>
+        <w:t>visualization</w:t>
+      </w:r>
+      <w:r>
+        <w:t xml:space="preserve">, </w:t>
+      </w:r>
+      <w:r>
+        <w:t xml:space="preserve"> merupakan representasi grafik dari informasi</w:t>
+      </w:r>
+    </w:p>
+    <w:p>
+      <w:pPr>
+        <w:pStyle w:val="ListParagraph"/>
+        <w:numPr>
+          <w:ilvl w:val="0"/>
+          <w:numId w:val="2"/>
+        </w:numPr>
+        <w:jc w:val="both"/>
+      </w:pPr>
+      <w:r>
+        <w:rPr>
+          <w:u w:val="single"/>
+        </w:rPr>
+        <w:t>strategy,</w:t>
+      </w:r>
+      <w:r>
+        <w:t xml:space="preserve"> </w:t>
+      </w:r>
+      <w:r>
+        <w:t>membantu untuk meliha</w:t>
+      </w:r>
+      <w:r>
+        <w:t>t</w:t>
+      </w:r>
+      <w:r>
+        <w:t xml:space="preserve"> apa yang kita ingin</w:t>
+      </w:r>
+      <w:r>
+        <w:t xml:space="preserve"> capai dengan data dan bagaimana cara mencapainya</w:t>
+      </w:r>
+    </w:p>
+    <w:p>
+      <w:pPr>
+        <w:pStyle w:val="ListParagraph"/>
+        <w:numPr>
+          <w:ilvl w:val="0"/>
+          <w:numId w:val="2"/>
+        </w:numPr>
+        <w:jc w:val="both"/>
+        <w:rPr>
+          <w:u w:val="single"/>
+        </w:rPr>
+      </w:pPr>
+      <w:r>
+        <w:rPr>
+          <w:u w:val="single"/>
+        </w:rPr>
+        <w:t xml:space="preserve">problem-orientation, </w:t>
+      </w:r>
+      <w:r>
+        <w:rPr>
+          <w:u w:val="single"/>
+        </w:rPr>
+        <w:t xml:space="preserve"> </w:t>
+      </w:r>
+      <w:r>
+        <w:t>untuk mengidentifikasi, deskirpsi dan menyelesaikan masalah</w:t>
+      </w:r>
+    </w:p>
+    <w:p>
+      <w:pPr>
+        <w:pStyle w:val="ListParagraph"/>
+        <w:numPr>
+          <w:ilvl w:val="0"/>
+          <w:numId w:val="2"/>
+        </w:numPr>
+        <w:jc w:val="both"/>
+        <w:rPr>
+          <w:u w:val="single"/>
+        </w:rPr>
+      </w:pPr>
+      <w:r>
+        <w:rPr>
+          <w:u w:val="single"/>
+        </w:rPr>
+        <w:t>correlation</w:t>
+      </w:r>
+      <w:r>
+        <w:rPr>
+          <w:u w:val="single"/>
+        </w:rPr>
+        <w:t xml:space="preserve">, </w:t>
+      </w:r>
+    </w:p>
+    <w:p>
+      <w:pPr>
+        <w:pStyle w:val="ListParagraph"/>
+        <w:numPr>
+          <w:ilvl w:val="0"/>
+          <w:numId w:val="2"/>
+        </w:numPr>
+        <w:jc w:val="both"/>
+        <w:rPr>
+          <w:u w:val="single"/>
+        </w:rPr>
+      </w:pPr>
+      <w:r>
+        <w:rPr>
+          <w:u w:val="single"/>
+        </w:rPr>
+        <w:t>big-picture and detail-oriented thinking</w:t>
+      </w:r>
+      <w:r>
+        <w:rPr>
+          <w:u w:val="single"/>
+        </w:rPr>
+        <w:t xml:space="preserve">, </w:t>
+      </w:r>
+      <w:r>
+        <w:t>melihat gambaran besar dan detailnya</w:t>
+      </w:r>
+    </w:p>
+    <w:p>
+      <w:pPr>
+        <w:jc w:val="both"/>
+      </w:pPr>
+    </w:p>
+    <w:p>
+      <w:pPr>
+        <w:jc w:val="both"/>
+      </w:pPr>
+      <w:r>
+        <w:rPr>
+          <w:highlight w:val="yellow"/>
+        </w:rPr>
+        <w:t xml:space="preserve">Manfaat </w:t>
+      </w:r>
+      <w:r>
+        <w:rPr>
+          <w:b/>
+          <w:bCs/>
+          <w:highlight w:val="yellow"/>
+        </w:rPr>
+        <w:t>Data-Driven Decision Making</w:t>
+      </w:r>
+      <w:r>
+        <w:rPr>
+          <w:highlight w:val="yellow"/>
+        </w:rPr>
+        <w:t xml:space="preserve"> adalah untuk memberikan keyakinan yang lebih besar tentang pilihan dan kemampuan untuk mengatasi tantangan bisnis</w:t>
       </w:r>
     </w:p>
     <w:p/>
@@ -156,7 +466,7 @@
   <w:abstractNum w:abstractNumId="0" w15:restartNumberingAfterBreak="0">
     <w:nsid w:val="2D5B2DED"/>
     <w:multiLevelType w:val="hybridMultilevel"/>
-    <w:tmpl w:val="D86EA5E6"/>
+    <w:tmpl w:val="49C22C9C"/>
     <w:lvl w:ilvl="0" w:tplc="3809000F">
       <w:start w:val="1"/>
       <w:numFmt w:val="decimal"/>
@@ -242,8 +552,100 @@
       </w:pPr>
     </w:lvl>
   </w:abstractNum>
+  <w:abstractNum w:abstractNumId="1" w15:restartNumberingAfterBreak="0">
+    <w:nsid w:val="66256FCB"/>
+    <w:multiLevelType w:val="hybridMultilevel"/>
+    <w:tmpl w:val="382C6656"/>
+    <w:lvl w:ilvl="0" w:tplc="53902802">
+      <w:start w:val="1"/>
+      <w:numFmt w:val="decimal"/>
+      <w:lvlText w:val="%1."/>
+      <w:lvlJc w:val="left"/>
+      <w:pPr>
+        <w:ind w:left="720" w:hanging="360"/>
+      </w:pPr>
+      <w:rPr>
+        <w:rFonts w:hint="default"/>
+      </w:rPr>
+    </w:lvl>
+    <w:lvl w:ilvl="1" w:tplc="38090019" w:tentative="1">
+      <w:start w:val="1"/>
+      <w:numFmt w:val="lowerLetter"/>
+      <w:lvlText w:val="%2."/>
+      <w:lvlJc w:val="left"/>
+      <w:pPr>
+        <w:ind w:left="1440" w:hanging="360"/>
+      </w:pPr>
+    </w:lvl>
+    <w:lvl w:ilvl="2" w:tplc="3809001B" w:tentative="1">
+      <w:start w:val="1"/>
+      <w:numFmt w:val="lowerRoman"/>
+      <w:lvlText w:val="%3."/>
+      <w:lvlJc w:val="right"/>
+      <w:pPr>
+        <w:ind w:left="2160" w:hanging="180"/>
+      </w:pPr>
+    </w:lvl>
+    <w:lvl w:ilvl="3" w:tplc="3809000F" w:tentative="1">
+      <w:start w:val="1"/>
+      <w:numFmt w:val="decimal"/>
+      <w:lvlText w:val="%4."/>
+      <w:lvlJc w:val="left"/>
+      <w:pPr>
+        <w:ind w:left="2880" w:hanging="360"/>
+      </w:pPr>
+    </w:lvl>
+    <w:lvl w:ilvl="4" w:tplc="38090019" w:tentative="1">
+      <w:start w:val="1"/>
+      <w:numFmt w:val="lowerLetter"/>
+      <w:lvlText w:val="%5."/>
+      <w:lvlJc w:val="left"/>
+      <w:pPr>
+        <w:ind w:left="3600" w:hanging="360"/>
+      </w:pPr>
+    </w:lvl>
+    <w:lvl w:ilvl="5" w:tplc="3809001B" w:tentative="1">
+      <w:start w:val="1"/>
+      <w:numFmt w:val="lowerRoman"/>
+      <w:lvlText w:val="%6."/>
+      <w:lvlJc w:val="right"/>
+      <w:pPr>
+        <w:ind w:left="4320" w:hanging="180"/>
+      </w:pPr>
+    </w:lvl>
+    <w:lvl w:ilvl="6" w:tplc="3809000F" w:tentative="1">
+      <w:start w:val="1"/>
+      <w:numFmt w:val="decimal"/>
+      <w:lvlText w:val="%7."/>
+      <w:lvlJc w:val="left"/>
+      <w:pPr>
+        <w:ind w:left="5040" w:hanging="360"/>
+      </w:pPr>
+    </w:lvl>
+    <w:lvl w:ilvl="7" w:tplc="38090019" w:tentative="1">
+      <w:start w:val="1"/>
+      <w:numFmt w:val="lowerLetter"/>
+      <w:lvlText w:val="%8."/>
+      <w:lvlJc w:val="left"/>
+      <w:pPr>
+        <w:ind w:left="5760" w:hanging="360"/>
+      </w:pPr>
+    </w:lvl>
+    <w:lvl w:ilvl="8" w:tplc="3809001B" w:tentative="1">
+      <w:start w:val="1"/>
+      <w:numFmt w:val="lowerRoman"/>
+      <w:lvlText w:val="%9."/>
+      <w:lvlJc w:val="right"/>
+      <w:pPr>
+        <w:ind w:left="6480" w:hanging="180"/>
+      </w:pPr>
+    </w:lvl>
+  </w:abstractNum>
   <w:num w:numId="1" w16cid:durableId="1721787337">
     <w:abstractNumId w:val="0"/>
+  </w:num>
+  <w:num w:numId="2" w16cid:durableId="1431974385">
+    <w:abstractNumId w:val="1"/>
   </w:num>
 </w:numbering>
 </file>

</xml_diff>